<commit_message>
Added additional data for dashboarding
</commit_message>
<xml_diff>
--- a/Documentation/Bayer Project Ideas.docx
+++ b/Documentation/Bayer Project Ideas.docx
@@ -1655,6 +1655,7 @@
           <w:bCs/>
         </w:rPr>
       </w:pPr>
+      <w:bookmarkStart w:id="0" w:name="_Hlk157961201"/>
       <w:r>
         <w:rPr>
           <w:b/>
@@ -1705,19 +1706,48 @@
         <w:t xml:space="preserve"> </w:t>
       </w:r>
     </w:p>
-    <w:p>
-      <w:pPr>
-        <w:rPr>
-          <w:b/>
-          <w:bCs/>
-        </w:rPr>
-      </w:pPr>
-      <w:r>
-        <w:rPr>
-          <w:b/>
-          <w:bCs/>
-        </w:rPr>
-        <w:t>Task 1 – Soil Moisture Prediction</w:t>
+    <w:bookmarkEnd w:id="0"/>
+    <w:p>
+      <w:pPr>
+        <w:rPr>
+          <w:b/>
+          <w:bCs/>
+        </w:rPr>
+      </w:pPr>
+      <w:r>
+        <w:rPr>
+          <w:b/>
+          <w:bCs/>
+        </w:rPr>
+        <w:t xml:space="preserve">Task 1 – Soil </w:t>
+      </w:r>
+      <w:r>
+        <w:rPr>
+          <w:b/>
+          <w:bCs/>
+        </w:rPr>
+        <w:t>m</w:t>
+      </w:r>
+      <w:r>
+        <w:rPr>
+          <w:b/>
+          <w:bCs/>
+        </w:rPr>
+        <w:t xml:space="preserve">oisture </w:t>
+      </w:r>
+      <w:r>
+        <w:rPr>
+          <w:b/>
+          <w:bCs/>
+        </w:rPr>
+        <w:t xml:space="preserve">requirement for a specific crop - </w:t>
+      </w:r>
+      <w:r>
+        <w:rPr>
+          <w:b/>
+          <w:bCs/>
+        </w:rPr>
+        <w:t>Prediction</w:t>
       </w:r>
       <w:r>
         <w:rPr>
@@ -1725,6 +1755,13 @@
           <w:bCs/>
         </w:rPr>
         <w:t>:</w:t>
+      </w:r>
+      <w:r>
+        <w:rPr>
+          <w:b/>
+          <w:bCs/>
+        </w:rPr>
+        <w:t xml:space="preserve"> Data issue</w:t>
       </w:r>
     </w:p>
     <w:p>
@@ -1870,6 +1907,7 @@
       <w:r>
         <w:rPr>
           <w:rStyle w:val="Hyperlink"/>
+          <w:noProof/>
         </w:rPr>
         <w:lastRenderedPageBreak/>
         <w:drawing>
@@ -2195,6 +2233,7 @@
       <w:r>
         <w:rPr>
           <w:rStyle w:val="Hyperlink"/>
+          <w:noProof/>
           <w:color w:val="auto"/>
           <w:u w:val="none"/>
         </w:rPr>
@@ -2258,6 +2297,7 @@
       <w:r>
         <w:rPr>
           <w:rStyle w:val="Hyperlink"/>
+          <w:noProof/>
           <w:color w:val="auto"/>
           <w:u w:val="none"/>
         </w:rPr>

</xml_diff>